<commit_message>
fix (in phieu) : in phieu
fix in phieu tcd - xld - gqd

see #358
</commit_message>
<xml_diff>
--- a/src/main/resources/word/giaiquyetdon/GQD_PHIEU_XAC_MINH_KHIEU_NAI_1.docx
+++ b/src/main/resources/word/giaiquyetdon/GQD_PHIEU_XAC_MINH_KHIEU_NAI_1.docx
@@ -57,27 +57,23 @@
             <w:r>
               <w:rPr>
                 <w:color w:val="000000"/>
-              </w:rPr>
-              <w:t>………</w:t>
-            </w:r>
-            <w:r>
-              <w:rPr>
-                <w:color w:val="000000"/>
-              </w:rPr>
-              <w:t>.</w:t>
-            </w:r>
-            <w:r>
-              <w:rPr>
-                <w:color w:val="000000"/>
-                <w:lang w:val="vi-VN"/>
-              </w:rPr>
-              <w:t>(1)</w:t>
-            </w:r>
-            <w:r>
-              <w:rPr>
-                <w:color w:val="000000"/>
-              </w:rPr>
-              <w:t>………..</w:t>
+                <w:lang w:val="vi-VN"/>
+              </w:rPr>
+              <w:t>${capHanhCh</w:t>
+            </w:r>
+            <w:r>
+              <w:rPr>
+                <w:color w:val="000000"/>
+                <w:lang w:val="vi-VN"/>
+              </w:rPr>
+              <w:t>inh</w:t>
+            </w:r>
+            <w:r>
+              <w:rPr>
+                <w:color w:val="000000"/>
+                <w:lang w:val="vi-VN"/>
+              </w:rPr>
+              <w:t>}</w:t>
             </w:r>
             <w:r>
               <w:rPr>
@@ -97,7 +93,7 @@
                 <w:vertAlign w:val="baseline"/>
                 <w:lang w:val="vi-VN"/>
               </w:rPr>
-              <w:t>${tenCoQuan</w:t>
+              <w:t>${</w:t>
             </w:r>
             <w:r>
               <w:rPr>
@@ -110,7 +106,7 @@
                 <w:vertAlign w:val="baseline"/>
                 <w:lang w:val="vi-VN"/>
               </w:rPr>
-              <w:t>ThuLyGQKN</w:t>
+              <w:t>coQuanTrucThuoc</w:t>
             </w:r>
             <w:r>
               <w:rPr>
@@ -148,9 +144,7 @@
               <w:pStyle w:val="NormalWeb"/>
               <w:spacing w:lineRule="atLeast" w:line="234" w:beforeAutospacing="0" w:before="120" w:afterAutospacing="0" w:after="0"/>
               <w:jc w:val="center"/>
-              <w:rPr>
-                <w:color w:val="000000"/>
-              </w:rPr>
+              <w:rPr/>
             </w:pPr>
             <w:r>
               <w:rPr>
@@ -181,9 +175,7 @@
               <w:pStyle w:val="NormalWeb"/>
               <w:spacing w:lineRule="atLeast" w:line="234" w:beforeAutospacing="0" w:before="120" w:afterAutospacing="0" w:after="0"/>
               <w:jc w:val="center"/>
-              <w:rPr>
-                <w:color w:val="000000"/>
-              </w:rPr>
+              <w:rPr/>
             </w:pPr>
             <w:r>
               <w:rPr>
@@ -219,9 +211,7 @@
               <w:pStyle w:val="NormalWeb"/>
               <w:spacing w:lineRule="atLeast" w:line="234" w:beforeAutospacing="0" w:before="120" w:afterAutospacing="0" w:after="0"/>
               <w:jc w:val="right"/>
-              <w:rPr>
-                <w:color w:val="000000"/>
-              </w:rPr>
+              <w:rPr/>
             </w:pPr>
             <w:r>
               <w:rPr>
@@ -442,7 +432,7 @@
           <w:bCs/>
           <w:color w:val="000000"/>
         </w:rPr>
-        <w:t>2</w:t>
+        <w:t>1</w:t>
       </w:r>
       <w:r>
         <w:rPr>
@@ -594,7 +584,7 @@
           <w:color w:val="000000"/>
           <w:lang w:val="vi-VN"/>
         </w:rPr>
-        <w:t>3</w:t>
+        <w:t>2</w:t>
       </w:r>
       <w:r>
         <w:rPr>
@@ -623,21 +613,7 @@
           <w:rStyle w:val="Appleconvertedspace"/>
           <w:color w:val="000000"/>
         </w:rPr>
-        <w:t> ${tenCoQuan</w:t>
-      </w:r>
-      <w:r>
-        <w:rPr>
-          <w:rStyle w:val="Appleconvertedspace"/>
-          <w:color w:val="000000"/>
-        </w:rPr>
-        <w:t>ThuLyGQKN</w:t>
-      </w:r>
-      <w:r>
-        <w:rPr>
-          <w:rStyle w:val="Appleconvertedspace"/>
-          <w:color w:val="000000"/>
-        </w:rPr>
-        <w:t>}.</w:t>
+        <w:t> ${tenCoQuanThuLyGQKN}.</w:t>
       </w:r>
     </w:p>
     <w:p>
@@ -689,35 +665,7 @@
           <w:color w:val="000000"/>
           <w:lang w:val="vi-VN"/>
         </w:rPr>
-        <w:t>Giao ${ten</w:t>
-      </w:r>
-      <w:r>
-        <w:rPr>
-          <w:color w:val="000000"/>
-          <w:lang w:val="vi-VN"/>
-        </w:rPr>
-        <w:t>CoQuan</w:t>
-      </w:r>
-      <w:r>
-        <w:rPr>
-          <w:color w:val="000000"/>
-          <w:lang w:val="vi-VN"/>
-        </w:rPr>
-        <w:t>DuocGiao</w:t>
-      </w:r>
-      <w:r>
-        <w:rPr>
-          <w:color w:val="000000"/>
-          <w:lang w:val="vi-VN"/>
-        </w:rPr>
-        <w:t>NhiemVu</w:t>
-      </w:r>
-      <w:r>
-        <w:rPr>
-          <w:color w:val="000000"/>
-          <w:lang w:val="vi-VN"/>
-        </w:rPr>
-        <w:t>XM} tiến hành xác minh làm rõ nội dung khiếu nại của ông bà ${hoTenNguoiKhieuNai} về việc “${noiDungTTXM}”</w:t>
+        <w:t>Giao ${tenCoQuanDuocGiaoNhiemVuXM} tiến hành xác minh làm rõ nội dung khiếu nại của ông bà ${hoTenNguoiKhieuNai} về việc “${noiDungTTXM}”</w:t>
       </w:r>
     </w:p>
     <w:p>
@@ -732,28 +680,14 @@
           <w:color w:val="000000"/>
           <w:lang w:val="vi-VN"/>
         </w:rPr>
-        <w:t>${tenCoQuan</w:t>
-      </w:r>
-      <w:r>
-        <w:rPr>
-          <w:color w:val="000000"/>
-          <w:lang w:val="vi-VN"/>
-        </w:rPr>
-        <w:t>Duoc</w:t>
-      </w:r>
-      <w:r>
-        <w:rPr>
-          <w:color w:val="000000"/>
-          <w:lang w:val="vi-VN"/>
-        </w:rPr>
-        <w:t>GiaoNhiemVuXM} báo cáo kết quả xác minh nội dung khiếu nại nêu trên với ....(</w:t>
-      </w:r>
-      <w:r>
-        <w:rPr>
-          <w:color w:val="000000"/>
-          <w:lang w:val="vi-VN"/>
-        </w:rPr>
-        <w:t>2</w:t>
+        <w:t>${tenCoQuanDuocGiaoNhiemVuXM} báo cáo kết quả xác minh nội dung khiếu nại nêu trên với ....(</w:t>
+      </w:r>
+      <w:r>
+        <w:rPr>
+          <w:color w:val="000000"/>
+          <w:lang w:val="vi-VN"/>
+        </w:rPr>
+        <w:t>1</w:t>
       </w:r>
       <w:r>
         <w:rPr>
@@ -792,28 +726,15 @@
           <w:color w:val="000000"/>
           <w:lang w:val="vi-VN"/>
         </w:rPr>
-        <w:t xml:space="preserve">Người đứng đầu </w:t>
-      </w:r>
-      <w:r>
-        <w:rPr>
-          <w:color w:val="000000"/>
-          <w:lang w:val="vi-VN"/>
-        </w:rPr>
-        <w:t>${tenCoQuanDuocGiaoNhiemVuXM}</w:t>
-      </w:r>
-      <w:r>
-        <w:rPr>
-          <w:color w:val="000000"/>
-          <w:lang w:val="vi-VN"/>
-        </w:rPr>
-        <w:t>, ....(</w:t>
-      </w:r>
-      <w:r>
-        <w:rPr>
-          <w:color w:val="000000"/>
-          <w:lang w:val="vi-VN"/>
-        </w:rPr>
-        <w:t>4</w:t>
+        <w:t>Người đứng đầu ${tenCoQuanDuocGiaoNhiemVuXM}, ....(</w:t>
+      </w:r>
+      <w:r>
+        <w:rPr>
+          <w:color w:val="000000"/>
+          <w:lang w:val="vi-VN"/>
+        </w:rPr>
+        <w:t>3xx</w:t>
+        <w:tab/>
       </w:r>
       <w:r>
         <w:rPr>
@@ -955,9 +876,7 @@
               <w:pStyle w:val="NormalWeb"/>
               <w:spacing w:lineRule="atLeast" w:line="234" w:beforeAutospacing="0" w:before="120" w:afterAutospacing="0" w:after="0"/>
               <w:jc w:val="center"/>
-              <w:rPr>
-                <w:color w:val="000000"/>
-              </w:rPr>
+              <w:rPr/>
             </w:pPr>
             <w:r>
               <w:rPr>
@@ -1022,6 +941,7 @@
         <w:spacing w:lineRule="atLeast" w:line="234" w:beforeAutospacing="0" w:before="120" w:afterAutospacing="0" w:after="0"/>
         <w:rPr>
           <w:color w:val="000000"/>
+          <w:lang w:val="vi-VN"/>
         </w:rPr>
       </w:pPr>
       <w:r>
@@ -1042,7 +962,19 @@
         <w:rPr>
           <w:color w:val="000000"/>
         </w:rPr>
-        <w:t>(1)</w:t>
+        <w:t>(</w:t>
+      </w:r>
+      <w:r>
+        <w:rPr>
+          <w:color w:val="000000"/>
+        </w:rPr>
+        <w:t>1</w:t>
+      </w:r>
+      <w:r>
+        <w:rPr>
+          <w:color w:val="000000"/>
+        </w:rPr>
+        <w:t>)</w:t>
       </w:r>
       <w:r>
         <w:rPr>
@@ -1056,7 +988,54 @@
           <w:color w:val="000000"/>
           <w:lang w:val="vi-VN"/>
         </w:rPr>
-        <w:t>Tên cơ quan, tổ chức, đơn vị cấp trên trực tiếp (nếu có).</w:t>
+        <w:t>Chức danh c</w:t>
+      </w:r>
+      <w:r>
+        <w:rPr>
+          <w:color w:val="000000"/>
+        </w:rPr>
+        <w:t>ủ</w:t>
+      </w:r>
+      <w:r>
+        <w:rPr>
+          <w:color w:val="000000"/>
+          <w:lang w:val="vi-VN"/>
+        </w:rPr>
+        <w:t>a người có th</w:t>
+      </w:r>
+      <w:r>
+        <w:rPr>
+          <w:color w:val="000000"/>
+        </w:rPr>
+        <w:t>ẩ</w:t>
+      </w:r>
+      <w:r>
+        <w:rPr>
+          <w:color w:val="000000"/>
+          <w:lang w:val="vi-VN"/>
+        </w:rPr>
+        <w:t>m quyền ban hành</w:t>
+      </w:r>
+      <w:r>
+        <w:rPr>
+          <w:rStyle w:val="Appleconvertedspace"/>
+          <w:color w:val="000000"/>
+          <w:lang w:val="vi-VN"/>
+        </w:rPr>
+        <w:t> </w:t>
+      </w:r>
+      <w:r>
+        <w:rPr>
+          <w:color w:val="000000"/>
+        </w:rPr>
+        <w:t>q</w:t>
+      </w:r>
+      <w:r>
+        <w:rPr>
+          <w:color w:val="000000"/>
+          <w:lang w:val="vi-VN"/>
+        </w:rPr>
+        <w:t>uyết định giao nhiệm vụ xác minh nội dung khiếu nại.</w:t>
       </w:r>
     </w:p>
     <w:p>
@@ -1096,54 +1075,20 @@
           <w:color w:val="000000"/>
           <w:lang w:val="vi-VN"/>
         </w:rPr>
-        <w:t>Chức danh c</w:t>
-      </w:r>
-      <w:r>
-        <w:rPr>
-          <w:color w:val="000000"/>
-        </w:rPr>
-        <w:t>ủ</w:t>
-      </w:r>
-      <w:r>
-        <w:rPr>
-          <w:color w:val="000000"/>
-          <w:lang w:val="vi-VN"/>
-        </w:rPr>
-        <w:t>a người có th</w:t>
-      </w:r>
-      <w:r>
-        <w:rPr>
-          <w:color w:val="000000"/>
-        </w:rPr>
-        <w:t>ẩ</w:t>
-      </w:r>
-      <w:r>
-        <w:rPr>
-          <w:color w:val="000000"/>
-          <w:lang w:val="vi-VN"/>
-        </w:rPr>
-        <w:t>m quyền ban hành</w:t>
-      </w:r>
-      <w:r>
-        <w:rPr>
-          <w:rStyle w:val="Appleconvertedspace"/>
-          <w:color w:val="000000"/>
-          <w:lang w:val="vi-VN"/>
-        </w:rPr>
-        <w:t> </w:t>
-      </w:r>
-      <w:r>
-        <w:rPr>
-          <w:color w:val="000000"/>
-        </w:rPr>
-        <w:t>q</w:t>
-      </w:r>
-      <w:r>
-        <w:rPr>
-          <w:color w:val="000000"/>
-          <w:lang w:val="vi-VN"/>
-        </w:rPr>
-        <w:t>uyết định giao nhiệm vụ xác minh nội dung khiếu nại.</w:t>
+        <w:t>Văn bản quy định về chức năng, nhiệm vụ, quy</w:t>
+      </w:r>
+      <w:r>
+        <w:rPr>
+          <w:color w:val="000000"/>
+        </w:rPr>
+        <w:t>ề</w:t>
+      </w:r>
+      <w:r>
+        <w:rPr>
+          <w:color w:val="000000"/>
+          <w:lang w:val="vi-VN"/>
+        </w:rPr>
+        <w:t>n hạn của cơ quan, tổ chức, đơn vị ban hành quyết định.</w:t>
       </w:r>
     </w:p>
     <w:p>
@@ -1164,61 +1109,6 @@
           <w:color w:val="000000"/>
         </w:rPr>
         <w:t>3</w:t>
-      </w:r>
-      <w:r>
-        <w:rPr>
-          <w:color w:val="000000"/>
-        </w:rPr>
-        <w:t>)</w:t>
-      </w:r>
-      <w:r>
-        <w:rPr>
-          <w:rStyle w:val="Appleconvertedspace"/>
-          <w:color w:val="000000"/>
-        </w:rPr>
-        <w:t> </w:t>
-      </w:r>
-      <w:r>
-        <w:rPr>
-          <w:color w:val="000000"/>
-          <w:lang w:val="vi-VN"/>
-        </w:rPr>
-        <w:t>Văn bản quy định về chức năng, nhiệm vụ, quy</w:t>
-      </w:r>
-      <w:r>
-        <w:rPr>
-          <w:color w:val="000000"/>
-        </w:rPr>
-        <w:t>ề</w:t>
-      </w:r>
-      <w:r>
-        <w:rPr>
-          <w:color w:val="000000"/>
-          <w:lang w:val="vi-VN"/>
-        </w:rPr>
-        <w:t>n hạn của cơ quan, tổ chức, đơn vị ban hành quyết định.</w:t>
-      </w:r>
-    </w:p>
-    <w:p>
-      <w:pPr>
-        <w:pStyle w:val="NormalWeb"/>
-        <w:shd w:val="clear" w:color="auto" w:fill="FFFFFF"/>
-        <w:spacing w:lineRule="atLeast" w:line="234" w:beforeAutospacing="0" w:before="120" w:afterAutospacing="0" w:after="0"/>
-        <w:rPr>
-          <w:color w:val="000000"/>
-        </w:rPr>
-      </w:pPr>
-      <w:r>
-        <w:rPr>
-          <w:color w:val="000000"/>
-        </w:rPr>
-        <w:t>(</w:t>
-      </w:r>
-      <w:r>
-        <w:rPr>
-          <w:color w:val="000000"/>
-        </w:rPr>
-        <w:t>4</w:t>
       </w:r>
       <w:r>
         <w:rPr>
@@ -1879,6 +1769,20 @@
       <w:szCs w:val="16"/>
     </w:rPr>
   </w:style>
+  <w:style w:type="paragraph" w:styleId="TableContents">
+    <w:name w:val="Table Contents"/>
+    <w:basedOn w:val="Normal"/>
+    <w:qFormat/>
+    <w:pPr/>
+    <w:rPr/>
+  </w:style>
+  <w:style w:type="paragraph" w:styleId="TableHeading">
+    <w:name w:val="Table Heading"/>
+    <w:basedOn w:val="TableContents"/>
+    <w:qFormat/>
+    <w:pPr/>
+    <w:rPr/>
+  </w:style>
   <w:style w:type="numbering" w:styleId="NoList" w:default="1">
     <w:name w:val="No List"/>
     <w:uiPriority w:val="99"/>

</xml_diff>

<commit_message>
fix (xu ly don ) : xu ly don
fix in phieu xu ly don

see#358
</commit_message>
<xml_diff>
--- a/src/main/resources/word/giaiquyetdon/GQD_PHIEU_XAC_MINH_KHIEU_NAI_1.docx
+++ b/src/main/resources/word/giaiquyetdon/GQD_PHIEU_XAC_MINH_KHIEU_NAI_1.docx
@@ -59,27 +59,7 @@
                 <w:color w:val="000000"/>
                 <w:lang w:val="vi-VN"/>
               </w:rPr>
-              <w:t>${capHanhCh</w:t>
-            </w:r>
-            <w:r>
-              <w:rPr>
-                <w:color w:val="000000"/>
-                <w:lang w:val="vi-VN"/>
-              </w:rPr>
-              <w:t>inh</w:t>
-            </w:r>
-            <w:r>
-              <w:rPr>
-                <w:color w:val="000000"/>
-                <w:lang w:val="vi-VN"/>
-              </w:rPr>
-              <w:t>}</w:t>
-            </w:r>
-            <w:r>
-              <w:rPr>
-                <w:color w:val="000000"/>
-                <w:lang w:val="vi-VN"/>
-              </w:rPr>
+              <w:t>${capHanhChinh}</w:t>
               <w:br/>
             </w:r>
             <w:r>
@@ -93,33 +73,7 @@
                 <w:vertAlign w:val="baseline"/>
                 <w:lang w:val="vi-VN"/>
               </w:rPr>
-              <w:t>${</w:t>
-            </w:r>
-            <w:r>
-              <w:rPr>
-                <w:b/>
-                <w:bCs/>
-                <w:color w:val="000000"/>
-                <w:position w:val="0"/>
-                <w:sz w:val="24"/>
-                <w:sz w:val="24"/>
-                <w:vertAlign w:val="baseline"/>
-                <w:lang w:val="vi-VN"/>
-              </w:rPr>
-              <w:t>coQuanTrucThuoc</w:t>
-            </w:r>
-            <w:r>
-              <w:rPr>
-                <w:b/>
-                <w:bCs/>
-                <w:color w:val="000000"/>
-                <w:position w:val="0"/>
-                <w:sz w:val="24"/>
-                <w:sz w:val="24"/>
-                <w:vertAlign w:val="baseline"/>
-                <w:lang w:val="vi-VN"/>
-              </w:rPr>
-              <w:t>}</w:t>
+              <w:t>${coQuanTrucThuoc}</w:t>
             </w:r>
             <w:r>
               <w:rPr>
@@ -424,23 +378,7 @@
           <w:bCs/>
           <w:color w:val="000000"/>
         </w:rPr>
-        <w:t>...(</w:t>
-      </w:r>
-      <w:r>
-        <w:rPr>
-          <w:b/>
-          <w:bCs/>
-          <w:color w:val="000000"/>
-        </w:rPr>
-        <w:t>1</w:t>
-      </w:r>
-      <w:r>
-        <w:rPr>
-          <w:b/>
-          <w:bCs/>
-          <w:color w:val="000000"/>
-        </w:rPr>
-        <w:t>)…………………….</w:t>
+        <w:t>...(1)…………………….</w:t>
       </w:r>
     </w:p>
     <w:p>
@@ -577,21 +515,7 @@
           <w:color w:val="000000"/>
           <w:lang w:val="vi-VN"/>
         </w:rPr>
-        <w:t>(</w:t>
-      </w:r>
-      <w:r>
-        <w:rPr>
-          <w:color w:val="000000"/>
-          <w:lang w:val="vi-VN"/>
-        </w:rPr>
-        <w:t>2</w:t>
-      </w:r>
-      <w:r>
-        <w:rPr>
-          <w:color w:val="000000"/>
-          <w:lang w:val="vi-VN"/>
-        </w:rPr>
-        <w:t>).................................................. ;</w:t>
+        <w:t>(2).................................................. ;</w:t>
       </w:r>
     </w:p>
     <w:p>
@@ -680,21 +604,21 @@
           <w:color w:val="000000"/>
           <w:lang w:val="vi-VN"/>
         </w:rPr>
-        <w:t>${tenCoQuanDuocGiaoNhiemVuXM} báo cáo kết quả xác minh nội dung khiếu nại nêu trên với ....(</w:t>
-      </w:r>
-      <w:r>
-        <w:rPr>
-          <w:color w:val="000000"/>
-          <w:lang w:val="vi-VN"/>
-        </w:rPr>
-        <w:t>1</w:t>
-      </w:r>
-      <w:r>
-        <w:rPr>
-          <w:color w:val="000000"/>
-          <w:lang w:val="vi-VN"/>
-        </w:rPr>
-        <w:t>).... trước ngày... tháng ... năm ...</w:t>
+        <w:t>${tenCoQuanDuocGiaoNhiemVuXM} báo cáo kết quả xác minh nội dung khiếu nại nêu trên vớ</w:t>
+      </w:r>
+      <w:r>
+        <w:rPr>
+          <w:color w:val="000000"/>
+          <w:lang w:val="vi-VN"/>
+        </w:rPr>
+        <w:t>i ${tenLanhDao}</w:t>
+      </w:r>
+      <w:r>
+        <w:rPr>
+          <w:color w:val="000000"/>
+          <w:lang w:val="vi-VN"/>
+        </w:rPr>
+        <w:t xml:space="preserve"> trước ngày... tháng ... năm ...</w:t>
       </w:r>
     </w:p>
     <w:p>
@@ -726,22 +650,21 @@
           <w:color w:val="000000"/>
           <w:lang w:val="vi-VN"/>
         </w:rPr>
-        <w:t>Người đứng đầu ${tenCoQuanDuocGiaoNhiemVuXM}, ....(</w:t>
-      </w:r>
-      <w:r>
-        <w:rPr>
-          <w:color w:val="000000"/>
-          <w:lang w:val="vi-VN"/>
-        </w:rPr>
-        <w:t>3xx</w:t>
-        <w:tab/>
-      </w:r>
-      <w:r>
-        <w:rPr>
-          <w:color w:val="000000"/>
-          <w:lang w:val="vi-VN"/>
-        </w:rPr>
-        <w:t>).... chịu trách nhiệm thi hành Quyết định này./.</w:t>
+        <w:t>Người đứng đầu ${tenCoQuanDuocGiaoNhiemVuXM}, ....…………………...</w:t>
+      </w:r>
+      <w:r>
+        <w:rPr>
+          <w:color w:val="000000"/>
+          <w:lang w:val="vi-VN"/>
+        </w:rPr>
+        <w:t>(3)</w:t>
+      </w:r>
+      <w:r>
+        <w:rPr>
+          <w:color w:val="000000"/>
+          <w:lang w:val="vi-VN"/>
+        </w:rPr>
+        <w:t xml:space="preserve"> chịu trách nhiệm thi hành Quyết định này.</w:t>
       </w:r>
     </w:p>
     <w:p>
@@ -962,19 +885,7 @@
         <w:rPr>
           <w:color w:val="000000"/>
         </w:rPr>
-        <w:t>(</w:t>
-      </w:r>
-      <w:r>
-        <w:rPr>
-          <w:color w:val="000000"/>
-        </w:rPr>
-        <w:t>1</w:t>
-      </w:r>
-      <w:r>
-        <w:rPr>
-          <w:color w:val="000000"/>
-        </w:rPr>
-        <w:t>)</w:t>
+        <w:t>(1)</w:t>
       </w:r>
       <w:r>
         <w:rPr>
@@ -1049,19 +960,7 @@
         <w:rPr>
           <w:color w:val="000000"/>
         </w:rPr>
-        <w:t>(</w:t>
-      </w:r>
-      <w:r>
-        <w:rPr>
-          <w:color w:val="000000"/>
-        </w:rPr>
-        <w:t>2</w:t>
-      </w:r>
-      <w:r>
-        <w:rPr>
-          <w:color w:val="000000"/>
-        </w:rPr>
-        <w:t>)</w:t>
+        <w:t>(2)</w:t>
       </w:r>
       <w:r>
         <w:rPr>
@@ -1102,19 +1001,7 @@
         <w:rPr>
           <w:color w:val="000000"/>
         </w:rPr>
-        <w:t>(</w:t>
-      </w:r>
-      <w:r>
-        <w:rPr>
-          <w:color w:val="000000"/>
-        </w:rPr>
-        <w:t>3</w:t>
-      </w:r>
-      <w:r>
-        <w:rPr>
-          <w:color w:val="000000"/>
-        </w:rPr>
-        <w:t>)</w:t>
+        <w:t>(3)</w:t>
       </w:r>
       <w:r>
         <w:rPr>

</xml_diff>

<commit_message>
fix (in phieu) : in phieu tiep cong dan
fix in phieu tiep cong dan

see #358
</commit_message>
<xml_diff>
--- a/src/main/resources/word/giaiquyetdon/GQD_PHIEU_XAC_MINH_KHIEU_NAI_1.docx
+++ b/src/main/resources/word/giaiquyetdon/GQD_PHIEU_XAC_MINH_KHIEU_NAI_1.docx
@@ -604,21 +604,7 @@
           <w:color w:val="000000"/>
           <w:lang w:val="vi-VN"/>
         </w:rPr>
-        <w:t>${tenCoQuanDuocGiaoNhiemVuXM} báo cáo kết quả xác minh nội dung khiếu nại nêu trên vớ</w:t>
-      </w:r>
-      <w:r>
-        <w:rPr>
-          <w:color w:val="000000"/>
-          <w:lang w:val="vi-VN"/>
-        </w:rPr>
-        <w:t>i ${tenLanhDao}</w:t>
-      </w:r>
-      <w:r>
-        <w:rPr>
-          <w:color w:val="000000"/>
-          <w:lang w:val="vi-VN"/>
-        </w:rPr>
-        <w:t xml:space="preserve"> trước ngày... tháng ... năm ...</w:t>
+        <w:t>${tenCoQuanDuocGiaoNhiemVuXM} báo cáo kết quả xác minh nội dung khiếu nại nêu trên với ${tenLanhDao} trước ngày... tháng ... năm ...</w:t>
       </w:r>
     </w:p>
     <w:p>
@@ -650,21 +636,7 @@
           <w:color w:val="000000"/>
           <w:lang w:val="vi-VN"/>
         </w:rPr>
-        <w:t>Người đứng đầu ${tenCoQuanDuocGiaoNhiemVuXM}, ....…………………...</w:t>
-      </w:r>
-      <w:r>
-        <w:rPr>
-          <w:color w:val="000000"/>
-          <w:lang w:val="vi-VN"/>
-        </w:rPr>
-        <w:t>(3)</w:t>
-      </w:r>
-      <w:r>
-        <w:rPr>
-          <w:color w:val="000000"/>
-          <w:lang w:val="vi-VN"/>
-        </w:rPr>
-        <w:t xml:space="preserve"> chịu trách nhiệm thi hành Quyết định này.</w:t>
+        <w:t>Người đứng đầu ${tenCoQuanDuocGiaoNhiemVuXM}, ....…………………...(3) chịu trách nhiệm thi hành Quyết định này.</w:t>
       </w:r>
     </w:p>
     <w:p>

</xml_diff>

<commit_message>
fix (xu ly don) : xu ly don
fix logs

see #374
</commit_message>
<xml_diff>
--- a/src/main/resources/word/giaiquyetdon/GQD_PHIEU_XAC_MINH_KHIEU_NAI_1.docx
+++ b/src/main/resources/word/giaiquyetdon/GQD_PHIEU_XAC_MINH_KHIEU_NAI_1.docx
@@ -604,21 +604,7 @@
           <w:color w:val="000000"/>
           <w:lang w:val="vi-VN"/>
         </w:rPr>
-        <w:t>${tenCoQuanDuocGiaoNhiemVuXM} báo cáo kết quả xác minh nội dung khiếu nại nêu trên vớ</w:t>
-      </w:r>
-      <w:r>
-        <w:rPr>
-          <w:color w:val="000000"/>
-          <w:lang w:val="vi-VN"/>
-        </w:rPr>
-        <w:t>i ${tenLanhDao}</w:t>
-      </w:r>
-      <w:r>
-        <w:rPr>
-          <w:color w:val="000000"/>
-          <w:lang w:val="vi-VN"/>
-        </w:rPr>
-        <w:t xml:space="preserve"> trước ngày... tháng ... năm ...</w:t>
+        <w:t>${tenCoQuanDuocGiaoNhiemVuXM} báo cáo kết quả xác minh nội dung khiếu nại nêu trên với ${tenLanhDao} trước ngày... tháng ... năm ...</w:t>
       </w:r>
     </w:p>
     <w:p>
@@ -650,21 +636,7 @@
           <w:color w:val="000000"/>
           <w:lang w:val="vi-VN"/>
         </w:rPr>
-        <w:t>Người đứng đầu ${tenCoQuanDuocGiaoNhiemVuXM}, ....…………………...</w:t>
-      </w:r>
-      <w:r>
-        <w:rPr>
-          <w:color w:val="000000"/>
-          <w:lang w:val="vi-VN"/>
-        </w:rPr>
-        <w:t>(3)</w:t>
-      </w:r>
-      <w:r>
-        <w:rPr>
-          <w:color w:val="000000"/>
-          <w:lang w:val="vi-VN"/>
-        </w:rPr>
-        <w:t xml:space="preserve"> chịu trách nhiệm thi hành Quyết định này.</w:t>
+        <w:t>Người đứng đầu ${tenCoQuanDuocGiaoNhiemVuXM}, ....…………………...(3) chịu trách nhiệm thi hành Quyết định này.</w:t>
       </w:r>
     </w:p>
     <w:p>

</xml_diff>

<commit_message>
fix (in phieu ) : in phieu
fix in phieu tiep cong dan, xu ly don, giai quyet don

see #358
</commit_message>
<xml_diff>
--- a/src/main/resources/word/giaiquyetdon/GQD_PHIEU_XAC_MINH_KHIEU_NAI_1.docx
+++ b/src/main/resources/word/giaiquyetdon/GQD_PHIEU_XAC_MINH_KHIEU_NAI_1.docx
@@ -144,19 +144,13 @@
                 <w:color w:val="000000"/>
                 <w:lang w:val="vi-VN"/>
               </w:rPr>
-              <w:t> </w:t>
-            </w:r>
-            <w:r>
-              <w:rPr>
-                <w:color w:val="000000"/>
-              </w:rPr>
-              <w:t>…/TB-</w:t>
-            </w:r>
-            <w:r>
-              <w:rPr>
-                <w:color w:val="000000"/>
-              </w:rPr>
-              <w:t>${soVB}</w:t>
+              <w:t>.</w:t>
+            </w:r>
+            <w:r>
+              <w:rPr>
+                <w:color w:val="000000"/>
+              </w:rPr>
+              <w:t>…/TB-${soVB}</w:t>
             </w:r>
           </w:p>
         </w:tc>
@@ -178,25 +172,9 @@
                 <w:i/>
                 <w:iCs/>
                 <w:color w:val="000000"/>
-              </w:rPr>
-              <w:t>……</w:t>
-            </w:r>
-            <w:r>
-              <w:rPr>
-                <w:i/>
-                <w:iCs/>
-                <w:color w:val="000000"/>
-              </w:rPr>
-              <w:t>.</w:t>
-            </w:r>
-            <w:r>
-              <w:rPr>
-                <w:i/>
-                <w:iCs/>
-                <w:color w:val="000000"/>
-                <w:lang w:val="vi-VN"/>
-              </w:rPr>
-              <w:t>, ngày</w:t>
+                <w:lang w:val="vi-VN"/>
+              </w:rPr>
+              <w:t>Đà Nẵng, ngày</w:t>
             </w:r>
             <w:r>
               <w:rPr>
@@ -280,15 +258,7 @@
                 <w:color w:val="000000"/>
                 <w:lang w:val="vi-VN"/>
               </w:rPr>
-              <w:t> </w:t>
-            </w:r>
-            <w:r>
-              <w:rPr>
-                <w:i/>
-                <w:iCs/>
-                <w:color w:val="000000"/>
-              </w:rPr>
-              <w:t>…</w:t>
+              <w:t xml:space="preserve"> 2018</w:t>
             </w:r>
           </w:p>
         </w:tc>
@@ -384,7 +354,7 @@
           <w:bCs/>
           <w:color w:val="000000"/>
         </w:rPr>
-        <w:t>...(1)…………………….</w:t>
+        <w:t>...…………………….(1)</w:t>
       </w:r>
     </w:p>
     <w:p>
@@ -521,7 +491,7 @@
           <w:color w:val="000000"/>
           <w:lang w:val="vi-VN"/>
         </w:rPr>
-        <w:t>(2).................................................. ;</w:t>
+        <w:t>..................................................(2) ;</w:t>
       </w:r>
     </w:p>
     <w:p>
@@ -571,6 +541,7 @@
         <w:pStyle w:val="NormalWeb"/>
         <w:shd w:val="clear" w:color="auto" w:fill="FFFFFF"/>
         <w:spacing w:lineRule="atLeast" w:line="234" w:beforeAutospacing="0" w:before="120" w:afterAutospacing="0" w:after="0"/>
+        <w:jc w:val="left"/>
         <w:rPr/>
       </w:pPr>
       <w:r>
@@ -595,7 +566,25 @@
           <w:color w:val="000000"/>
           <w:lang w:val="vi-VN"/>
         </w:rPr>
-        <w:t>Giao ${tenCoQuanDuocGiaoNhiemVuXM} tiến hành xác minh làm rõ nội dung khiếu nại của ông bà ${hoTenNguoiKhieuNai} về việc “${noiDungTTXM}”</w:t>
+        <w:t>Giao ${tenCoQuanDuocGiaoNhiemVuXM} tiến hành xác minh làm rõ nội dung khiếu nại của ông bà ${hoTenNguoiKhieuNai} về việc “${noiDungTTXM}” ${tenCoQuanDuocGiaoNhiemVuXM} báo cáo kết quả xác minh nội dung khiếu nại nêu trên với ………………………………………………………….(3) trước ngày</w:t>
+      </w:r>
+      <w:bookmarkStart w:id="4" w:name="__DdeLink__455_487205040"/>
+      <w:bookmarkStart w:id="5" w:name="__DdeLink__208_1564308382"/>
+      <w:r>
+        <w:rPr>
+          <w:color w:val="000000"/>
+          <w:lang w:val="vi-VN"/>
+        </w:rPr>
+        <w:t xml:space="preserve"> </w:t>
+      </w:r>
+      <w:bookmarkEnd w:id="4"/>
+      <w:bookmarkEnd w:id="5"/>
+      <w:r>
+        <w:rPr>
+          <w:color w:val="000000"/>
+          <w:lang w:val="vi-VN"/>
+        </w:rPr>
+        <w:t>${ngayTTXM}.</w:t>
       </w:r>
     </w:p>
     <w:p>
@@ -607,10 +596,27 @@
       </w:pPr>
       <w:r>
         <w:rPr>
-          <w:color w:val="000000"/>
-          <w:lang w:val="vi-VN"/>
-        </w:rPr>
-        <w:t>${tenCoQuanDuocGiaoNhiemVuXM} báo cáo kết quả xác minh nội dung khiếu nại nêu trên với ${tenLanhDao} trước ngày... tháng ... năm ...</w:t>
+          <w:b/>
+          <w:bCs/>
+          <w:color w:val="000000"/>
+          <w:lang w:val="vi-VN"/>
+        </w:rPr>
+        <w:t>Điều 2.</w:t>
+      </w:r>
+      <w:r>
+        <w:rPr>
+          <w:rStyle w:val="Appleconvertedspace"/>
+          <w:color w:val="000000"/>
+          <w:lang w:val="vi-VN"/>
+        </w:rPr>
+        <w:t> </w:t>
+      </w:r>
+      <w:r>
+        <w:rPr>
+          <w:color w:val="000000"/>
+          <w:lang w:val="vi-VN"/>
+        </w:rPr>
+        <w:t>Người đứng đầu ${tenCoQuanDuocGiaoNhiemVuXM}, ....…………………...(4) chịu trách nhiệm thi hành Quyết định này.</w:t>
       </w:r>
     </w:p>
     <w:p>
@@ -618,47 +624,14 @@
         <w:pStyle w:val="NormalWeb"/>
         <w:shd w:val="clear" w:color="auto" w:fill="FFFFFF"/>
         <w:spacing w:lineRule="atLeast" w:line="234" w:beforeAutospacing="0" w:before="120" w:afterAutospacing="0" w:after="0"/>
-        <w:rPr/>
+        <w:rPr>
+          <w:color w:val="000000"/>
+        </w:rPr>
       </w:pPr>
       <w:r>
         <w:rPr>
-          <w:b/>
-          <w:bCs/>
-          <w:color w:val="000000"/>
-          <w:lang w:val="vi-VN"/>
-        </w:rPr>
-        <w:t>Điều 2.</w:t>
-      </w:r>
-      <w:r>
-        <w:rPr>
-          <w:rStyle w:val="Appleconvertedspace"/>
-          <w:color w:val="000000"/>
-          <w:lang w:val="vi-VN"/>
-        </w:rPr>
-        <w:t> </w:t>
-      </w:r>
-      <w:r>
-        <w:rPr>
-          <w:color w:val="000000"/>
-          <w:lang w:val="vi-VN"/>
-        </w:rPr>
-        <w:t>Người đứng đầu ${tenCoQuanDuocGiaoNhiemVuXM}, ....…………………...(3) chịu trách nhiệm thi hành Quyết định này.</w:t>
-      </w:r>
-    </w:p>
-    <w:p>
-      <w:pPr>
-        <w:pStyle w:val="NormalWeb"/>
-        <w:shd w:val="clear" w:color="auto" w:fill="FFFFFF"/>
-        <w:spacing w:lineRule="atLeast" w:line="234" w:beforeAutospacing="0" w:before="120" w:afterAutospacing="0" w:after="0"/>
-        <w:rPr>
-          <w:color w:val="000000"/>
-        </w:rPr>
-      </w:pPr>
-      <w:r>
-        <w:rPr>
-          <w:color w:val="000000"/>
-        </w:rPr>
-        <w:t> </w:t>
+          <w:color w:val="000000"/>
+        </w:rPr>
       </w:r>
     </w:p>
     <w:tbl>
@@ -680,7 +653,9 @@
         <w:gridCol w:w="4500"/>
       </w:tblGrid>
       <w:tr>
-        <w:trPr/>
+        <w:trPr>
+          <w:trHeight w:val="2070" w:hRule="atLeast"/>
+        </w:trPr>
         <w:tc>
           <w:tcPr>
             <w:tcW w:w="4428" w:type="dxa"/>
@@ -693,6 +668,7 @@
               <w:spacing w:lineRule="atLeast" w:line="234" w:beforeAutospacing="0" w:before="120" w:afterAutospacing="0" w:after="0"/>
               <w:rPr>
                 <w:color w:val="000000"/>
+                <w:lang w:val="vi-VN"/>
               </w:rPr>
             </w:pPr>
             <w:r>
@@ -700,16 +676,13 @@
                 <w:color w:val="000000"/>
                 <w:lang w:val="vi-VN"/>
               </w:rPr>
-              <w:t> </w:t>
             </w:r>
           </w:p>
           <w:p>
             <w:pPr>
               <w:pStyle w:val="NormalWeb"/>
               <w:spacing w:lineRule="atLeast" w:line="234" w:beforeAutospacing="0" w:before="120" w:afterAutospacing="0" w:after="0"/>
-              <w:rPr>
-                <w:color w:val="000000"/>
-              </w:rPr>
+              <w:rPr/>
             </w:pPr>
             <w:r>
               <w:rPr>
@@ -734,7 +707,7 @@
                 <w:rStyle w:val="Appleconvertedspace"/>
                 <w:color w:val="000000"/>
               </w:rPr>
-              <w:t> </w:t>
+              <w:t xml:space="preserve"> </w:t>
             </w:r>
             <w:r>
               <w:rPr>
@@ -743,26 +716,7 @@
               </w:rPr>
               <w:t>Như Điều 2;</w:t>
               <w:br/>
-            </w:r>
-            <w:r>
-              <w:rPr>
-                <w:color w:val="000000"/>
-              </w:rPr>
-              <w:t>-</w:t>
-            </w:r>
-            <w:r>
-              <w:rPr>
-                <w:rStyle w:val="Appleconvertedspace"/>
-                <w:color w:val="000000"/>
-              </w:rPr>
-              <w:t> </w:t>
-            </w:r>
-            <w:r>
-              <w:rPr>
-                <w:color w:val="000000"/>
-                <w:lang w:val="vi-VN"/>
-              </w:rPr>
-              <w:t>Lưu: VT, hồ sơ.</w:t>
+              <w:t>- Lưu: VT, hồ sơ.</w:t>
             </w:r>
           </w:p>
         </w:tc>
@@ -820,7 +774,7 @@
                 <w:iCs/>
                 <w:color w:val="000000"/>
               </w:rPr>
-              <w:t> </w:t>
+              <w:t xml:space="preserve"> </w:t>
             </w:r>
             <w:r>
               <w:rPr>
@@ -870,7 +824,7 @@
           <w:rStyle w:val="Appleconvertedspace"/>
           <w:color w:val="000000"/>
         </w:rPr>
-        <w:t> </w:t>
+        <w:t xml:space="preserve"> </w:t>
       </w:r>
       <w:r>
         <w:rPr>
@@ -945,7 +899,7 @@
           <w:rStyle w:val="Appleconvertedspace"/>
           <w:color w:val="000000"/>
         </w:rPr>
-        <w:t> </w:t>
+        <w:t xml:space="preserve"> </w:t>
       </w:r>
       <w:r>
         <w:rPr>
@@ -966,6 +920,47 @@
           <w:lang w:val="vi-VN"/>
         </w:rPr>
         <w:t>n hạn của cơ quan, tổ chức, đơn vị ban hành quyết định.</w:t>
+      </w:r>
+    </w:p>
+    <w:p>
+      <w:pPr>
+        <w:pStyle w:val="NormalWeb"/>
+        <w:shd w:val="clear" w:color="auto" w:fill="FFFFFF"/>
+        <w:spacing w:lineRule="atLeast" w:line="234" w:beforeAutospacing="0" w:before="120" w:afterAutospacing="0" w:after="0"/>
+        <w:rPr>
+          <w:color w:val="000000"/>
+          <w:lang w:val="vi-VN"/>
+        </w:rPr>
+      </w:pPr>
+      <w:r>
+        <w:rPr>
+          <w:color w:val="000000"/>
+          <w:sz w:val="24"/>
+          <w:szCs w:val="24"/>
+          <w:lang w:val="vi-VN"/>
+        </w:rPr>
+        <w:t xml:space="preserve">(3) </w:t>
+      </w:r>
+      <w:r>
+        <w:rPr>
+          <w:b w:val="false"/>
+          <w:i w:val="false"/>
+          <w:caps w:val="false"/>
+          <w:smallCaps w:val="false"/>
+          <w:color w:val="000000"/>
+          <w:spacing w:val="0"/>
+          <w:sz w:val="24"/>
+          <w:szCs w:val="24"/>
+          <w:lang w:val="vi-VN"/>
+        </w:rPr>
+        <w:t>Chức danh của người có thẩm quyền ban hành quyết định giao nhiệm vụ xác minh nội dung khiếu nại</w:t>
+      </w:r>
+      <w:r>
+        <w:rPr>
+          <w:color w:val="000000"/>
+          <w:lang w:val="vi-VN"/>
+        </w:rPr>
+        <w:t xml:space="preserve"> </w:t>
       </w:r>
     </w:p>
     <w:p>
@@ -979,14 +974,14 @@
         <w:rPr>
           <w:color w:val="000000"/>
         </w:rPr>
-        <w:t>(3)</w:t>
+        <w:t>(4)</w:t>
       </w:r>
       <w:r>
         <w:rPr>
           <w:rStyle w:val="Appleconvertedspace"/>
           <w:color w:val="000000"/>
         </w:rPr>
-        <w:t> </w:t>
+        <w:t xml:space="preserve"> </w:t>
       </w:r>
       <w:r>
         <w:rPr>

</xml_diff>